<commit_message>
Commit changes to Emotion Generator
</commit_message>
<xml_diff>
--- a/Apprisal Model/Emotional Agents.docx
+++ b/Apprisal Model/Emotional Agents.docx
@@ -34,6 +34,11 @@
     </w:p>
     <w:p>
       <w:pPr>
+        <w:pStyle w:val="ListParagraph"/>
+        <w:numPr>
+          <w:ilvl w:val="0"/>
+          <w:numId w:val="1"/>
+        </w:numPr>
         <w:jc w:val="both"/>
         <w:rPr>
           <w:b/>
@@ -48,14 +53,18 @@
     </w:p>
     <w:p>
       <w:pPr>
-        <w:keepNext/>
+        <w:pStyle w:val="ListParagraph"/>
+        <w:jc w:val="both"/>
+        <w:rPr>
+          <w:b/>
+        </w:rPr>
       </w:pPr>
       <w:r>
         <w:rPr>
           <w:noProof/>
         </w:rPr>
         <w:drawing>
-          <wp:inline distT="0" distB="0" distL="0" distR="0" wp14:anchorId="07FA1EB4" wp14:editId="21789830">
+          <wp:inline distT="0" distB="0" distL="0" distR="0" wp14:anchorId="28F88A90" wp14:editId="61E876D3">
             <wp:extent cx="5485906" cy="4840968"/>
             <wp:effectExtent l="0" t="0" r="0" b="0"/>
             <wp:docPr id="1" name="Picture 1"/>
@@ -70,7 +79,7 @@
                     <pic:cNvPicPr/>
                   </pic:nvPicPr>
                   <pic:blipFill rotWithShape="1">
-                    <a:blip r:embed="rId5">
+                    <a:blip r:embed="rId6">
                       <a:extLst>
                         <a:ext uri="{28A0092B-C50C-407E-A947-70E740481C1C}">
                           <a14:useLocalDpi xmlns:a14="http://schemas.microsoft.com/office/drawing/2010/main" val="0"/>
@@ -107,6 +116,7 @@
     <w:p>
       <w:pPr>
         <w:pStyle w:val="Caption"/>
+        <w:ind w:left="720"/>
         <w:jc w:val="center"/>
       </w:pPr>
       <w:r>
@@ -125,8 +135,1310 @@
       </w:r>
     </w:p>
     <w:p>
+      <w:pPr>
+        <w:pStyle w:val="ListParagraph"/>
+        <w:jc w:val="both"/>
+        <w:rPr>
+          <w:b/>
+        </w:rPr>
+      </w:pPr>
+    </w:p>
+    <w:p>
+      <w:pPr>
+        <w:pStyle w:val="ListParagraph"/>
+        <w:jc w:val="both"/>
+        <w:rPr>
+          <w:b/>
+        </w:rPr>
+      </w:pPr>
+    </w:p>
+    <w:p>
+      <w:pPr>
+        <w:pStyle w:val="ListParagraph"/>
+        <w:numPr>
+          <w:ilvl w:val="1"/>
+          <w:numId w:val="1"/>
+        </w:numPr>
+        <w:jc w:val="both"/>
+        <w:rPr>
+          <w:b/>
+          <w:i/>
+        </w:rPr>
+      </w:pPr>
+      <w:r>
+        <w:rPr>
+          <w:i/>
+        </w:rPr>
+        <w:t>Inputs to the Emotion Generation Rules</w:t>
+      </w:r>
+      <w:r>
+        <w:rPr>
+          <w:i/>
+        </w:rPr>
+        <w:t>:</w:t>
+      </w:r>
+    </w:p>
+    <w:p>
+      <w:pPr>
+        <w:pStyle w:val="ListParagraph"/>
+        <w:numPr>
+          <w:ilvl w:val="0"/>
+          <w:numId w:val="8"/>
+        </w:numPr>
+        <w:jc w:val="both"/>
+        <w:rPr>
+          <w:b/>
+        </w:rPr>
+      </w:pPr>
+      <w:r>
+        <w:rPr>
+          <w:b/>
+        </w:rPr>
+        <w:t xml:space="preserve">Sense Data &amp; Sensory Memory – </w:t>
+      </w:r>
+      <w:r>
+        <w:t xml:space="preserve">Sense data provide important information such as </w:t>
+      </w:r>
+      <w:proofErr w:type="gramStart"/>
+      <w:r>
+        <w:t>who</w:t>
+      </w:r>
+      <w:proofErr w:type="gramEnd"/>
+      <w:r>
+        <w:t xml:space="preserve"> and what is nearby, what other agents are doing, and what is happening in the environment.</w:t>
+      </w:r>
+    </w:p>
+    <w:p>
+      <w:pPr>
+        <w:pStyle w:val="ListParagraph"/>
+        <w:numPr>
+          <w:ilvl w:val="0"/>
+          <w:numId w:val="8"/>
+        </w:numPr>
+        <w:jc w:val="both"/>
+        <w:rPr>
+          <w:b/>
+        </w:rPr>
+      </w:pPr>
+      <w:r>
+        <w:rPr>
+          <w:b/>
+        </w:rPr>
+        <w:t xml:space="preserve">Goals, Standards &amp; Attitudes – </w:t>
+      </w:r>
+      <w:r>
+        <w:t xml:space="preserve">Goals can be either active (actively pursued, like eating) or </w:t>
+      </w:r>
+      <w:proofErr w:type="gramStart"/>
+      <w:r>
+        <w:t>passive(</w:t>
+      </w:r>
+      <w:proofErr w:type="gramEnd"/>
+      <w:r>
+        <w:t xml:space="preserve">goals that agent want </w:t>
+      </w:r>
+      <w:r>
+        <w:lastRenderedPageBreak/>
+        <w:t>to achieve but the agent does not pursue it, like a fan wanting his team to win).</w:t>
+      </w:r>
+    </w:p>
+    <w:p>
+      <w:pPr>
+        <w:pStyle w:val="ListParagraph"/>
+        <w:numPr>
+          <w:ilvl w:val="0"/>
+          <w:numId w:val="8"/>
+        </w:numPr>
+        <w:jc w:val="both"/>
+        <w:rPr>
+          <w:b/>
+        </w:rPr>
+      </w:pPr>
+      <w:r>
+        <w:rPr>
+          <w:b/>
+        </w:rPr>
+        <w:t xml:space="preserve">Body State – </w:t>
+      </w:r>
+      <w:r>
+        <w:t>Agents facial expression, state of physical arousal, and muscular state that are available to the emotion generation system.</w:t>
+      </w:r>
+    </w:p>
+    <w:p>
+      <w:pPr>
+        <w:pStyle w:val="ListParagraph"/>
+        <w:numPr>
+          <w:ilvl w:val="0"/>
+          <w:numId w:val="8"/>
+        </w:numPr>
+        <w:jc w:val="both"/>
+        <w:rPr>
+          <w:b/>
+        </w:rPr>
+      </w:pPr>
+      <w:r>
+        <w:rPr>
+          <w:b/>
+        </w:rPr>
+        <w:t xml:space="preserve">Social Relationships – </w:t>
+      </w:r>
+      <w:r>
+        <w:t>Relationships with other agents in the environment.</w:t>
+      </w:r>
+    </w:p>
+    <w:p>
+      <w:pPr>
+        <w:pStyle w:val="ListParagraph"/>
+        <w:numPr>
+          <w:ilvl w:val="0"/>
+          <w:numId w:val="8"/>
+        </w:numPr>
+        <w:jc w:val="both"/>
+        <w:rPr>
+          <w:b/>
+        </w:rPr>
+      </w:pPr>
+      <w:r>
+        <w:rPr>
+          <w:b/>
+          <w:noProof/>
+        </w:rPr>
+        <w:t xml:space="preserve">Models of Other Agents – </w:t>
+      </w:r>
+      <w:r>
+        <w:rPr>
+          <w:noProof/>
+        </w:rPr>
+        <w:t xml:space="preserve">Behavioral models of other agents in the agent. </w:t>
+      </w:r>
+    </w:p>
+    <w:p>
+      <w:pPr>
+        <w:pStyle w:val="ListParagraph"/>
+        <w:numPr>
+          <w:ilvl w:val="0"/>
+          <w:numId w:val="8"/>
+        </w:numPr>
+        <w:jc w:val="both"/>
+        <w:rPr>
+          <w:b/>
+        </w:rPr>
+      </w:pPr>
+      <w:r>
+        <w:rPr>
+          <w:b/>
+          <w:noProof/>
+        </w:rPr>
+        <w:t xml:space="preserve">Goal Processing Information – </w:t>
+      </w:r>
+      <w:r>
+        <w:rPr>
+          <w:noProof/>
+        </w:rPr>
+        <w:t xml:space="preserve">EM has access to information about goal creations, goal successess, goal failures, the likelihood of goals succeeding, the likelihood of goals failing., changes in either likelihood value, the parties responsible for a goal succeeding or becoming more likely to succeed, the parties responsible for a goal failing or becoming more likely to fail, the sources of threats to goals, possible sources of assistance for goals, and plan failures. </w:t>
+      </w:r>
+    </w:p>
+    <w:p>
+      <w:pPr>
+        <w:pStyle w:val="ListParagraph"/>
+        <w:numPr>
+          <w:ilvl w:val="0"/>
+          <w:numId w:val="8"/>
+        </w:numPr>
+        <w:jc w:val="both"/>
+        <w:rPr>
+          <w:b/>
+        </w:rPr>
+      </w:pPr>
+      <w:r>
+        <w:rPr>
+          <w:b/>
+          <w:noProof/>
+        </w:rPr>
+        <w:t xml:space="preserve">Emotion Structures – </w:t>
+      </w:r>
+      <w:r>
+        <w:rPr>
+          <w:noProof/>
+        </w:rPr>
+        <w:t xml:space="preserve">The emotion system feeds back on itself, so that previously generated emotion structures can affect the generation of new structures. </w:t>
+      </w:r>
+    </w:p>
+    <w:p>
+      <w:pPr>
+        <w:pStyle w:val="ListParagraph"/>
+        <w:ind w:left="1440"/>
+        <w:jc w:val="both"/>
+        <w:rPr>
+          <w:b/>
+          <w:i/>
+        </w:rPr>
+      </w:pPr>
+    </w:p>
+    <w:p>
+      <w:pPr>
+        <w:pStyle w:val="ListParagraph"/>
+        <w:numPr>
+          <w:ilvl w:val="1"/>
+          <w:numId w:val="1"/>
+        </w:numPr>
+        <w:jc w:val="both"/>
+        <w:rPr>
+          <w:b/>
+          <w:i/>
+        </w:rPr>
+      </w:pPr>
+      <w:r>
+        <w:rPr>
+          <w:i/>
+        </w:rPr>
+        <w:t>Default Emotion Generators:</w:t>
+      </w:r>
+    </w:p>
+    <w:tbl>
+      <w:tblPr>
+        <w:tblStyle w:val="TableGrid"/>
+        <w:tblW w:w="0" w:type="auto"/>
+        <w:tblInd w:w="1440" w:type="dxa"/>
+        <w:tblLook w:val="04A0" w:firstRow="1" w:lastRow="0" w:firstColumn="1" w:lastColumn="0" w:noHBand="0" w:noVBand="1"/>
+      </w:tblPr>
+      <w:tblGrid>
+        <w:gridCol w:w="3785"/>
+        <w:gridCol w:w="3631"/>
+      </w:tblGrid>
+      <w:tr>
+        <w:tc>
+          <w:tcPr>
+            <w:tcW w:w="4428" w:type="dxa"/>
+          </w:tcPr>
+          <w:p>
+            <w:pPr>
+              <w:pStyle w:val="ListParagraph"/>
+              <w:ind w:left="0"/>
+              <w:jc w:val="both"/>
+              <w:rPr>
+                <w:b/>
+              </w:rPr>
+            </w:pPr>
+            <w:r>
+              <w:rPr>
+                <w:b/>
+              </w:rPr>
+              <w:t>Emotion type</w:t>
+            </w:r>
+          </w:p>
+        </w:tc>
+        <w:tc>
+          <w:tcPr>
+            <w:tcW w:w="4428" w:type="dxa"/>
+          </w:tcPr>
+          <w:p>
+            <w:pPr>
+              <w:pStyle w:val="ListParagraph"/>
+              <w:ind w:left="0"/>
+              <w:jc w:val="both"/>
+              <w:rPr>
+                <w:b/>
+              </w:rPr>
+            </w:pPr>
+            <w:r>
+              <w:rPr>
+                <w:b/>
+              </w:rPr>
+              <w:t>Cause in Default EM system</w:t>
+            </w:r>
+          </w:p>
+        </w:tc>
+      </w:tr>
+      <w:tr>
+        <w:tc>
+          <w:tcPr>
+            <w:tcW w:w="4428" w:type="dxa"/>
+          </w:tcPr>
+          <w:p>
+            <w:pPr>
+              <w:pStyle w:val="ListParagraph"/>
+              <w:ind w:left="0"/>
+              <w:jc w:val="both"/>
+            </w:pPr>
+            <w:r>
+              <w:t>Distress</w:t>
+            </w:r>
+          </w:p>
+        </w:tc>
+        <w:tc>
+          <w:tcPr>
+            <w:tcW w:w="4428" w:type="dxa"/>
+          </w:tcPr>
+          <w:p>
+            <w:pPr>
+              <w:pStyle w:val="ListParagraph"/>
+              <w:ind w:left="0"/>
+              <w:jc w:val="both"/>
+            </w:pPr>
+            <w:r>
+              <w:t>Goal fails or becomes more likely to fail and it is important to the agent that the goals not fail</w:t>
+            </w:r>
+            <w:r>
+              <w:t>.</w:t>
+            </w:r>
+          </w:p>
+        </w:tc>
+      </w:tr>
+      <w:tr>
+        <w:tc>
+          <w:tcPr>
+            <w:tcW w:w="4428" w:type="dxa"/>
+          </w:tcPr>
+          <w:p>
+            <w:pPr>
+              <w:pStyle w:val="ListParagraph"/>
+              <w:ind w:left="0"/>
+              <w:jc w:val="both"/>
+            </w:pPr>
+            <w:r>
+              <w:t>Joy</w:t>
+            </w:r>
+          </w:p>
+        </w:tc>
+        <w:tc>
+          <w:tcPr>
+            <w:tcW w:w="4428" w:type="dxa"/>
+          </w:tcPr>
+          <w:p>
+            <w:pPr>
+              <w:pStyle w:val="ListParagraph"/>
+              <w:ind w:left="0"/>
+              <w:jc w:val="both"/>
+            </w:pPr>
+            <w:r>
+              <w:t>Goal succeeds or becomes more likely to succeed and it is important to the agent that the goals succeed.</w:t>
+            </w:r>
+          </w:p>
+        </w:tc>
+      </w:tr>
+      <w:tr>
+        <w:tc>
+          <w:tcPr>
+            <w:tcW w:w="4428" w:type="dxa"/>
+          </w:tcPr>
+          <w:p>
+            <w:pPr>
+              <w:pStyle w:val="ListParagraph"/>
+              <w:ind w:left="0"/>
+              <w:jc w:val="both"/>
+            </w:pPr>
+            <w:r>
+              <w:t>Fear</w:t>
+            </w:r>
+          </w:p>
+        </w:tc>
+        <w:tc>
+          <w:tcPr>
+            <w:tcW w:w="4428" w:type="dxa"/>
+          </w:tcPr>
+          <w:p>
+            <w:pPr>
+              <w:pStyle w:val="ListParagraph"/>
+              <w:ind w:left="0"/>
+              <w:jc w:val="both"/>
+            </w:pPr>
+            <w:r>
+              <w:t>Agent believes a goal is likely to fail and it is important to the agent that the goals succeed.</w:t>
+            </w:r>
+          </w:p>
+        </w:tc>
+      </w:tr>
+      <w:tr>
+        <w:tc>
+          <w:tcPr>
+            <w:tcW w:w="4428" w:type="dxa"/>
+          </w:tcPr>
+          <w:p>
+            <w:pPr>
+              <w:pStyle w:val="ListParagraph"/>
+              <w:ind w:left="0"/>
+              <w:jc w:val="both"/>
+            </w:pPr>
+            <w:r>
+              <w:t>Hope</w:t>
+            </w:r>
+          </w:p>
+        </w:tc>
+        <w:tc>
+          <w:tcPr>
+            <w:tcW w:w="4428" w:type="dxa"/>
+          </w:tcPr>
+          <w:p>
+            <w:pPr>
+              <w:pStyle w:val="ListParagraph"/>
+              <w:ind w:left="0"/>
+              <w:jc w:val="both"/>
+            </w:pPr>
+            <w:r>
+              <w:t>Agent believes a goal is likely to succeed and it is important to the agent that the goal succeeds.</w:t>
+            </w:r>
+          </w:p>
+        </w:tc>
+      </w:tr>
+      <w:tr>
+        <w:tc>
+          <w:tcPr>
+            <w:tcW w:w="4428" w:type="dxa"/>
+          </w:tcPr>
+          <w:p>
+            <w:pPr>
+              <w:pStyle w:val="ListParagraph"/>
+              <w:ind w:left="0"/>
+              <w:jc w:val="both"/>
+            </w:pPr>
+            <w:r>
+              <w:t>Satisfaction</w:t>
+            </w:r>
+          </w:p>
+        </w:tc>
+        <w:tc>
+          <w:tcPr>
+            <w:tcW w:w="4428" w:type="dxa"/>
+          </w:tcPr>
+          <w:p>
+            <w:pPr>
+              <w:pStyle w:val="ListParagraph"/>
+              <w:ind w:left="0"/>
+              <w:jc w:val="both"/>
+            </w:pPr>
+            <w:r>
+              <w:t>A goal succeeds that the agent hoped would succeed.</w:t>
+            </w:r>
+          </w:p>
+        </w:tc>
+      </w:tr>
+      <w:tr>
+        <w:tc>
+          <w:tcPr>
+            <w:tcW w:w="4428" w:type="dxa"/>
+          </w:tcPr>
+          <w:p>
+            <w:pPr>
+              <w:pStyle w:val="ListParagraph"/>
+              <w:ind w:left="0"/>
+              <w:jc w:val="both"/>
+            </w:pPr>
+            <w:r>
+              <w:t>Fears-Confirmed</w:t>
+            </w:r>
+          </w:p>
+        </w:tc>
+        <w:tc>
+          <w:tcPr>
+            <w:tcW w:w="4428" w:type="dxa"/>
+          </w:tcPr>
+          <w:p>
+            <w:pPr>
+              <w:pStyle w:val="ListParagraph"/>
+              <w:ind w:left="0"/>
+              <w:jc w:val="both"/>
+            </w:pPr>
+            <w:r>
+              <w:t>A goal fails that the agent feared would fail.</w:t>
+            </w:r>
+          </w:p>
+        </w:tc>
+      </w:tr>
+      <w:tr>
+        <w:tc>
+          <w:tcPr>
+            <w:tcW w:w="4428" w:type="dxa"/>
+          </w:tcPr>
+          <w:p>
+            <w:pPr>
+              <w:pStyle w:val="ListParagraph"/>
+              <w:ind w:left="0"/>
+              <w:jc w:val="both"/>
+            </w:pPr>
+            <w:r>
+              <w:t>Disappointment</w:t>
+            </w:r>
+          </w:p>
+        </w:tc>
+        <w:tc>
+          <w:tcPr>
+            <w:tcW w:w="4428" w:type="dxa"/>
+          </w:tcPr>
+          <w:p>
+            <w:pPr>
+              <w:pStyle w:val="ListParagraph"/>
+              <w:ind w:left="0"/>
+              <w:jc w:val="both"/>
+            </w:pPr>
+            <w:r>
+              <w:t>A goal fails that the agent hoped would succeed.</w:t>
+            </w:r>
+          </w:p>
+        </w:tc>
+      </w:tr>
+      <w:tr>
+        <w:tc>
+          <w:tcPr>
+            <w:tcW w:w="4428" w:type="dxa"/>
+          </w:tcPr>
+          <w:p>
+            <w:pPr>
+              <w:pStyle w:val="ListParagraph"/>
+              <w:ind w:left="0"/>
+              <w:jc w:val="both"/>
+            </w:pPr>
+            <w:r>
+              <w:t>Relief</w:t>
+            </w:r>
+          </w:p>
+        </w:tc>
+        <w:tc>
+          <w:tcPr>
+            <w:tcW w:w="4428" w:type="dxa"/>
+          </w:tcPr>
+          <w:p>
+            <w:pPr>
+              <w:pStyle w:val="ListParagraph"/>
+              <w:ind w:left="0"/>
+              <w:jc w:val="both"/>
+            </w:pPr>
+            <w:r>
+              <w:t>A goal succeeds that the agent feared would fail.</w:t>
+            </w:r>
+          </w:p>
+        </w:tc>
+      </w:tr>
+      <w:tr>
+        <w:tc>
+          <w:tcPr>
+            <w:tcW w:w="4428" w:type="dxa"/>
+          </w:tcPr>
+          <w:p>
+            <w:pPr>
+              <w:pStyle w:val="ListParagraph"/>
+              <w:ind w:left="0"/>
+              <w:jc w:val="both"/>
+            </w:pPr>
+            <w:r>
+              <w:t>Happy-for</w:t>
+            </w:r>
+          </w:p>
+        </w:tc>
+        <w:tc>
+          <w:tcPr>
+            <w:tcW w:w="4428" w:type="dxa"/>
+          </w:tcPr>
+          <w:p>
+            <w:pPr>
+              <w:pStyle w:val="ListParagraph"/>
+              <w:ind w:left="0"/>
+              <w:jc w:val="both"/>
+            </w:pPr>
+            <w:r>
+              <w:t>A liked other agent is happy.</w:t>
+            </w:r>
+          </w:p>
+        </w:tc>
+      </w:tr>
+      <w:tr>
+        <w:tc>
+          <w:tcPr>
+            <w:tcW w:w="4428" w:type="dxa"/>
+          </w:tcPr>
+          <w:p>
+            <w:pPr>
+              <w:pStyle w:val="ListParagraph"/>
+              <w:ind w:left="0"/>
+              <w:jc w:val="both"/>
+            </w:pPr>
+            <w:r>
+              <w:t>Pity</w:t>
+            </w:r>
+          </w:p>
+        </w:tc>
+        <w:tc>
+          <w:tcPr>
+            <w:tcW w:w="4428" w:type="dxa"/>
+          </w:tcPr>
+          <w:p>
+            <w:pPr>
+              <w:pStyle w:val="ListParagraph"/>
+              <w:ind w:left="0"/>
+              <w:jc w:val="both"/>
+            </w:pPr>
+            <w:r>
+              <w:t>A liked other agent is sad.</w:t>
+            </w:r>
+          </w:p>
+        </w:tc>
+      </w:tr>
+      <w:tr>
+        <w:tc>
+          <w:tcPr>
+            <w:tcW w:w="4428" w:type="dxa"/>
+          </w:tcPr>
+          <w:p>
+            <w:pPr>
+              <w:pStyle w:val="ListParagraph"/>
+              <w:ind w:left="0"/>
+              <w:jc w:val="both"/>
+            </w:pPr>
+            <w:r>
+              <w:t>Gloating</w:t>
+            </w:r>
+          </w:p>
+        </w:tc>
+        <w:tc>
+          <w:tcPr>
+            <w:tcW w:w="4428" w:type="dxa"/>
+          </w:tcPr>
+          <w:p>
+            <w:pPr>
+              <w:pStyle w:val="ListParagraph"/>
+              <w:ind w:left="0"/>
+              <w:jc w:val="both"/>
+            </w:pPr>
+            <w:r>
+              <w:t>A disliked other agent is sad.</w:t>
+            </w:r>
+          </w:p>
+        </w:tc>
+      </w:tr>
+      <w:tr>
+        <w:tc>
+          <w:tcPr>
+            <w:tcW w:w="4428" w:type="dxa"/>
+          </w:tcPr>
+          <w:p>
+            <w:pPr>
+              <w:pStyle w:val="ListParagraph"/>
+              <w:ind w:left="0"/>
+              <w:jc w:val="both"/>
+            </w:pPr>
+            <w:r>
+              <w:t>Resentment</w:t>
+            </w:r>
+          </w:p>
+        </w:tc>
+        <w:tc>
+          <w:tcPr>
+            <w:tcW w:w="4428" w:type="dxa"/>
+          </w:tcPr>
+          <w:p>
+            <w:pPr>
+              <w:pStyle w:val="ListParagraph"/>
+              <w:ind w:left="0"/>
+              <w:jc w:val="both"/>
+            </w:pPr>
+            <w:r>
+              <w:t>A disliked other agent is happy.</w:t>
+            </w:r>
+          </w:p>
+        </w:tc>
+      </w:tr>
+      <w:tr>
+        <w:tc>
+          <w:tcPr>
+            <w:tcW w:w="4428" w:type="dxa"/>
+          </w:tcPr>
+          <w:p>
+            <w:pPr>
+              <w:pStyle w:val="ListParagraph"/>
+              <w:ind w:left="0"/>
+              <w:jc w:val="both"/>
+            </w:pPr>
+            <w:r>
+              <w:t>Like</w:t>
+            </w:r>
+          </w:p>
+        </w:tc>
+        <w:tc>
+          <w:tcPr>
+            <w:tcW w:w="4428" w:type="dxa"/>
+          </w:tcPr>
+          <w:p>
+            <w:pPr>
+              <w:pStyle w:val="ListParagraph"/>
+              <w:ind w:left="0"/>
+              <w:jc w:val="both"/>
+            </w:pPr>
+            <w:r>
+              <w:t>Agent is near or thinking about a liked object or agent.</w:t>
+            </w:r>
+          </w:p>
+        </w:tc>
+      </w:tr>
+      <w:tr>
+        <w:tc>
+          <w:tcPr>
+            <w:tcW w:w="4428" w:type="dxa"/>
+          </w:tcPr>
+          <w:p>
+            <w:pPr>
+              <w:pStyle w:val="ListParagraph"/>
+              <w:ind w:left="0"/>
+              <w:jc w:val="both"/>
+            </w:pPr>
+            <w:r>
+              <w:t>Dislike</w:t>
+            </w:r>
+          </w:p>
+        </w:tc>
+        <w:tc>
+          <w:tcPr>
+            <w:tcW w:w="4428" w:type="dxa"/>
+          </w:tcPr>
+          <w:p>
+            <w:pPr>
+              <w:pStyle w:val="ListParagraph"/>
+              <w:ind w:left="0"/>
+              <w:jc w:val="both"/>
+            </w:pPr>
+            <w:r>
+              <w:t>Agent is near or thinking about a disliked object or agent.</w:t>
+            </w:r>
+          </w:p>
+        </w:tc>
+      </w:tr>
+    </w:tbl>
+    <w:p>
+      <w:pPr>
+        <w:pStyle w:val="ListParagraph"/>
+        <w:ind w:left="1440"/>
+        <w:jc w:val="both"/>
+        <w:rPr>
+          <w:b/>
+          <w:i/>
+        </w:rPr>
+      </w:pPr>
+    </w:p>
+    <w:tbl>
+      <w:tblPr>
+        <w:tblStyle w:val="TableGrid"/>
+        <w:tblW w:w="0" w:type="auto"/>
+        <w:tblInd w:w="1440" w:type="dxa"/>
+        <w:tblLook w:val="04A0" w:firstRow="1" w:lastRow="0" w:firstColumn="1" w:lastColumn="0" w:noHBand="0" w:noVBand="1"/>
+      </w:tblPr>
+      <w:tblGrid>
+        <w:gridCol w:w="3718"/>
+        <w:gridCol w:w="3698"/>
+      </w:tblGrid>
+      <w:tr>
+        <w:tc>
+          <w:tcPr>
+            <w:tcW w:w="4428" w:type="dxa"/>
+          </w:tcPr>
+          <w:p>
+            <w:pPr>
+              <w:pStyle w:val="ListParagraph"/>
+              <w:ind w:left="0"/>
+              <w:jc w:val="both"/>
+              <w:rPr>
+                <w:b/>
+              </w:rPr>
+            </w:pPr>
+            <w:r>
+              <w:rPr>
+                <w:b/>
+              </w:rPr>
+              <w:t>Emotion Type</w:t>
+            </w:r>
+          </w:p>
+        </w:tc>
+        <w:tc>
+          <w:tcPr>
+            <w:tcW w:w="4428" w:type="dxa"/>
+          </w:tcPr>
+          <w:p>
+            <w:pPr>
+              <w:pStyle w:val="ListParagraph"/>
+              <w:ind w:left="0"/>
+              <w:jc w:val="both"/>
+              <w:rPr>
+                <w:b/>
+              </w:rPr>
+            </w:pPr>
+            <w:r>
+              <w:rPr>
+                <w:b/>
+              </w:rPr>
+              <w:t>Cause in Default EM System</w:t>
+            </w:r>
+          </w:p>
+        </w:tc>
+      </w:tr>
+      <w:tr>
+        <w:tc>
+          <w:tcPr>
+            <w:tcW w:w="4428" w:type="dxa"/>
+          </w:tcPr>
+          <w:p>
+            <w:pPr>
+              <w:pStyle w:val="ListParagraph"/>
+              <w:ind w:left="0"/>
+              <w:jc w:val="both"/>
+              <w:rPr>
+                <w:i/>
+              </w:rPr>
+            </w:pPr>
+            <w:r>
+              <w:rPr>
+                <w:i/>
+              </w:rPr>
+              <w:t>Other attitude-based emotions</w:t>
+            </w:r>
+          </w:p>
+        </w:tc>
+        <w:tc>
+          <w:tcPr>
+            <w:tcW w:w="4428" w:type="dxa"/>
+          </w:tcPr>
+          <w:p>
+            <w:pPr>
+              <w:pStyle w:val="ListParagraph"/>
+              <w:ind w:left="0"/>
+              <w:jc w:val="both"/>
+              <w:rPr>
+                <w:i/>
+              </w:rPr>
+            </w:pPr>
+            <w:r>
+              <w:rPr>
+                <w:i/>
+              </w:rPr>
+              <w:t xml:space="preserve">Agent is near or thinking about an object or agent that the agent </w:t>
+            </w:r>
+            <w:r>
+              <w:rPr>
+                <w:i/>
+              </w:rPr>
+              <w:t>has an attitude towards (e.g. awe)</w:t>
+            </w:r>
+          </w:p>
+        </w:tc>
+      </w:tr>
+      <w:tr>
+        <w:tc>
+          <w:tcPr>
+            <w:tcW w:w="4428" w:type="dxa"/>
+          </w:tcPr>
+          <w:p>
+            <w:pPr>
+              <w:pStyle w:val="ListParagraph"/>
+              <w:ind w:left="0"/>
+              <w:jc w:val="both"/>
+            </w:pPr>
+            <w:r>
+              <w:t>Pride</w:t>
+            </w:r>
+          </w:p>
+        </w:tc>
+        <w:tc>
+          <w:tcPr>
+            <w:tcW w:w="4428" w:type="dxa"/>
+          </w:tcPr>
+          <w:p>
+            <w:pPr>
+              <w:pStyle w:val="ListParagraph"/>
+              <w:ind w:left="0"/>
+              <w:jc w:val="both"/>
+            </w:pPr>
+            <w:r>
+              <w:t>Agent performs an action that meets a standard of behavior.</w:t>
+            </w:r>
+          </w:p>
+        </w:tc>
+      </w:tr>
+      <w:tr>
+        <w:tc>
+          <w:tcPr>
+            <w:tcW w:w="4428" w:type="dxa"/>
+          </w:tcPr>
+          <w:p>
+            <w:pPr>
+              <w:pStyle w:val="ListParagraph"/>
+              <w:ind w:left="0"/>
+              <w:jc w:val="both"/>
+            </w:pPr>
+            <w:r>
+              <w:t>Shame</w:t>
+            </w:r>
+          </w:p>
+        </w:tc>
+        <w:tc>
+          <w:tcPr>
+            <w:tcW w:w="4428" w:type="dxa"/>
+          </w:tcPr>
+          <w:p>
+            <w:pPr>
+              <w:pStyle w:val="ListParagraph"/>
+              <w:ind w:left="0"/>
+              <w:jc w:val="both"/>
+            </w:pPr>
+            <w:r>
+              <w:t>Agent performs an action that breaks a standard of behavior.</w:t>
+            </w:r>
+          </w:p>
+        </w:tc>
+      </w:tr>
+      <w:tr>
+        <w:tc>
+          <w:tcPr>
+            <w:tcW w:w="4428" w:type="dxa"/>
+          </w:tcPr>
+          <w:p>
+            <w:pPr>
+              <w:pStyle w:val="ListParagraph"/>
+              <w:ind w:left="0"/>
+              <w:jc w:val="both"/>
+            </w:pPr>
+            <w:r>
+              <w:t>Admiration</w:t>
+            </w:r>
+          </w:p>
+        </w:tc>
+        <w:tc>
+          <w:tcPr>
+            <w:tcW w:w="4428" w:type="dxa"/>
+          </w:tcPr>
+          <w:p>
+            <w:pPr>
+              <w:pStyle w:val="ListParagraph"/>
+              <w:ind w:left="0"/>
+              <w:jc w:val="both"/>
+            </w:pPr>
+            <w:r>
+              <w:t>Another agent performs an action that meets a standard of behavior.</w:t>
+            </w:r>
+          </w:p>
+        </w:tc>
+      </w:tr>
+      <w:tr>
+        <w:tc>
+          <w:tcPr>
+            <w:tcW w:w="4428" w:type="dxa"/>
+          </w:tcPr>
+          <w:p>
+            <w:pPr>
+              <w:pStyle w:val="ListParagraph"/>
+              <w:ind w:left="0"/>
+              <w:jc w:val="both"/>
+            </w:pPr>
+            <w:r>
+              <w:t>Reproach</w:t>
+            </w:r>
+          </w:p>
+        </w:tc>
+        <w:tc>
+          <w:tcPr>
+            <w:tcW w:w="4428" w:type="dxa"/>
+          </w:tcPr>
+          <w:p>
+            <w:pPr>
+              <w:pStyle w:val="ListParagraph"/>
+              <w:ind w:left="0"/>
+              <w:jc w:val="both"/>
+            </w:pPr>
+            <w:r>
+              <w:t>Another agent performs an action that breaks a standard of behavior.</w:t>
+            </w:r>
+          </w:p>
+        </w:tc>
+      </w:tr>
+      <w:tr>
+        <w:tc>
+          <w:tcPr>
+            <w:tcW w:w="4428" w:type="dxa"/>
+          </w:tcPr>
+          <w:p>
+            <w:pPr>
+              <w:pStyle w:val="ListParagraph"/>
+              <w:ind w:left="0"/>
+              <w:jc w:val="both"/>
+            </w:pPr>
+            <w:r>
+              <w:t>Anger</w:t>
+            </w:r>
+          </w:p>
+        </w:tc>
+        <w:tc>
+          <w:tcPr>
+            <w:tcW w:w="4428" w:type="dxa"/>
+          </w:tcPr>
+          <w:p>
+            <w:pPr>
+              <w:pStyle w:val="ListParagraph"/>
+              <w:ind w:left="0"/>
+              <w:jc w:val="both"/>
+            </w:pPr>
+            <w:r>
+              <w:t>Another agent responsible for a goal failing or becoming more likely to fail and it is important that the goal not fail.</w:t>
+            </w:r>
+          </w:p>
+        </w:tc>
+      </w:tr>
+      <w:tr>
+        <w:tc>
+          <w:tcPr>
+            <w:tcW w:w="4428" w:type="dxa"/>
+          </w:tcPr>
+          <w:p>
+            <w:pPr>
+              <w:pStyle w:val="ListParagraph"/>
+              <w:ind w:left="0"/>
+              <w:jc w:val="both"/>
+            </w:pPr>
+            <w:r>
+              <w:t>Remorse</w:t>
+            </w:r>
+          </w:p>
+        </w:tc>
+        <w:tc>
+          <w:tcPr>
+            <w:tcW w:w="4428" w:type="dxa"/>
+          </w:tcPr>
+          <w:p>
+            <w:pPr>
+              <w:pStyle w:val="ListParagraph"/>
+              <w:ind w:left="0"/>
+              <w:jc w:val="both"/>
+            </w:pPr>
+            <w:r>
+              <w:t xml:space="preserve">An agent is responsible for one of its own goals failing or becoming more likely to fail and it is important for the agent that the </w:t>
+            </w:r>
+            <w:proofErr w:type="gramStart"/>
+            <w:r>
+              <w:t>goal not fail</w:t>
+            </w:r>
+            <w:proofErr w:type="gramEnd"/>
+            <w:r>
+              <w:t>.</w:t>
+            </w:r>
+          </w:p>
+        </w:tc>
+      </w:tr>
+      <w:tr>
+        <w:tc>
+          <w:tcPr>
+            <w:tcW w:w="4428" w:type="dxa"/>
+          </w:tcPr>
+          <w:p>
+            <w:pPr>
+              <w:pStyle w:val="ListParagraph"/>
+              <w:ind w:left="0"/>
+              <w:jc w:val="both"/>
+            </w:pPr>
+            <w:r>
+              <w:t>Gratitude</w:t>
+            </w:r>
+          </w:p>
+        </w:tc>
+        <w:tc>
+          <w:tcPr>
+            <w:tcW w:w="4428" w:type="dxa"/>
+          </w:tcPr>
+          <w:p>
+            <w:pPr>
+              <w:pStyle w:val="ListParagraph"/>
+              <w:ind w:left="0"/>
+              <w:jc w:val="both"/>
+            </w:pPr>
+            <w:r>
+              <w:t>Another agent is responsible for a goal succeeding or becoming more likely to succeed and it is important that the goal succeed.</w:t>
+            </w:r>
+          </w:p>
+        </w:tc>
+      </w:tr>
+      <w:tr>
+        <w:tc>
+          <w:tcPr>
+            <w:tcW w:w="4428" w:type="dxa"/>
+          </w:tcPr>
+          <w:p>
+            <w:pPr>
+              <w:pStyle w:val="ListParagraph"/>
+              <w:ind w:left="0"/>
+              <w:jc w:val="both"/>
+            </w:pPr>
+            <w:r>
+              <w:t>Gratification</w:t>
+            </w:r>
+          </w:p>
+        </w:tc>
+        <w:tc>
+          <w:tcPr>
+            <w:tcW w:w="4428" w:type="dxa"/>
+          </w:tcPr>
+          <w:p>
+            <w:pPr>
+              <w:pStyle w:val="ListParagraph"/>
+              <w:ind w:left="0"/>
+              <w:jc w:val="both"/>
+            </w:pPr>
+            <w:r>
+              <w:t xml:space="preserve">An agent is responsible for one of its own goals succeeding or becoming more likely to succeed and it is important to the agent that the </w:t>
+            </w:r>
+            <w:proofErr w:type="gramStart"/>
+            <w:r>
+              <w:t>goal succeed</w:t>
+            </w:r>
+            <w:proofErr w:type="gramEnd"/>
+            <w:r>
+              <w:t>.</w:t>
+            </w:r>
+          </w:p>
+        </w:tc>
+      </w:tr>
+      <w:tr>
+        <w:tc>
+          <w:tcPr>
+            <w:tcW w:w="4428" w:type="dxa"/>
+          </w:tcPr>
+          <w:p>
+            <w:pPr>
+              <w:pStyle w:val="ListParagraph"/>
+              <w:ind w:left="0"/>
+              <w:jc w:val="both"/>
+            </w:pPr>
+            <w:r>
+              <w:t>Frustration</w:t>
+            </w:r>
+          </w:p>
+        </w:tc>
+        <w:tc>
+          <w:tcPr>
+            <w:tcW w:w="4428" w:type="dxa"/>
+          </w:tcPr>
+          <w:p>
+            <w:pPr>
+              <w:pStyle w:val="ListParagraph"/>
+              <w:ind w:left="0"/>
+              <w:jc w:val="both"/>
+            </w:pPr>
+            <w:r>
+              <w:t>A plan or behavior of the agent fails.</w:t>
+            </w:r>
+          </w:p>
+        </w:tc>
+      </w:tr>
+      <w:tr>
+        <w:tc>
+          <w:tcPr>
+            <w:tcW w:w="4428" w:type="dxa"/>
+          </w:tcPr>
+          <w:p>
+            <w:pPr>
+              <w:pStyle w:val="ListParagraph"/>
+              <w:ind w:left="0"/>
+              <w:jc w:val="both"/>
+            </w:pPr>
+            <w:r>
+              <w:t>Startle</w:t>
+            </w:r>
+          </w:p>
+        </w:tc>
+        <w:tc>
+          <w:tcPr>
+            <w:tcW w:w="4428" w:type="dxa"/>
+          </w:tcPr>
+          <w:p>
+            <w:pPr>
+              <w:pStyle w:val="ListParagraph"/>
+              <w:ind w:left="0"/>
+              <w:jc w:val="both"/>
+            </w:pPr>
+            <w:r>
+              <w:t>A loud noise is heard.</w:t>
+            </w:r>
+          </w:p>
+        </w:tc>
+      </w:tr>
+    </w:tbl>
+    <w:p>
+      <w:pPr>
+        <w:pStyle w:val="ListParagraph"/>
+        <w:ind w:left="1440"/>
+        <w:jc w:val="both"/>
+        <w:rPr>
+          <w:b/>
+          <w:i/>
+        </w:rPr>
+      </w:pPr>
       <w:bookmarkStart w:id="0" w:name="_GoBack"/>
       <w:bookmarkEnd w:id="0"/>
+    </w:p>
+    <w:p>
+      <w:pPr>
+        <w:pStyle w:val="ListParagraph"/>
+        <w:numPr>
+          <w:ilvl w:val="1"/>
+          <w:numId w:val="1"/>
+        </w:numPr>
+        <w:jc w:val="both"/>
+        <w:rPr>
+          <w:b/>
+          <w:i/>
+        </w:rPr>
+      </w:pPr>
+      <w:proofErr w:type="spellStart"/>
+      <w:r>
+        <w:rPr>
+          <w:i/>
+        </w:rPr>
+        <w:t>Nfkdfk</w:t>
+      </w:r>
+      <w:proofErr w:type="spellEnd"/>
+      <w:r>
+        <w:rPr>
+          <w:i/>
+        </w:rPr>
+        <w:t xml:space="preserve"> </w:t>
+      </w:r>
+      <w:proofErr w:type="spellStart"/>
+      <w:r>
+        <w:rPr>
+          <w:i/>
+        </w:rPr>
+        <w:t>fj</w:t>
+      </w:r>
+      <w:proofErr w:type="spellEnd"/>
+    </w:p>
+    <w:p>
+      <w:pPr>
+        <w:jc w:val="both"/>
+        <w:rPr>
+          <w:b/>
+        </w:rPr>
+      </w:pPr>
+    </w:p>
+    <w:p>
+      <w:pPr>
+        <w:jc w:val="both"/>
+        <w:rPr>
+          <w:b/>
+        </w:rPr>
+      </w:pPr>
+    </w:p>
+    <w:p>
+      <w:pPr>
+        <w:ind w:left="1080"/>
+        <w:jc w:val="both"/>
+        <w:rPr>
+          <w:b/>
+        </w:rPr>
+      </w:pPr>
+    </w:p>
+    <w:p>
+      <w:pPr>
+        <w:keepNext/>
+      </w:pPr>
+    </w:p>
+    <w:p>
+      <w:pPr>
+        <w:pStyle w:val="ListParagraph"/>
+        <w:ind w:left="360"/>
+      </w:pPr>
     </w:p>
     <w:sectPr>
       <w:pgSz w:w="12240" w:h="15840"/>
@@ -136,6 +1448,780 @@
     </w:sectPr>
   </w:body>
 </w:document>
+</file>
+
+<file path=word/numbering.xml><?xml version="1.0" encoding="utf-8"?>
+<w:numbering xmlns:wpc="http://schemas.microsoft.com/office/word/2010/wordprocessingCanvas" xmlns:mo="http://schemas.microsoft.com/office/mac/office/2008/main" xmlns:mc="http://schemas.openxmlformats.org/markup-compatibility/2006" xmlns:mv="urn:schemas-microsoft-com:mac:vml" xmlns:o="urn:schemas-microsoft-com:office:office" xmlns:r="http://schemas.openxmlformats.org/officeDocument/2006/relationships" xmlns:m="http://schemas.openxmlformats.org/officeDocument/2006/math" xmlns:v="urn:schemas-microsoft-com:vml" xmlns:wp14="http://schemas.microsoft.com/office/word/2010/wordprocessingDrawing" xmlns:wp="http://schemas.openxmlformats.org/drawingml/2006/wordprocessingDrawing" xmlns:w10="urn:schemas-microsoft-com:office:word" xmlns:w="http://schemas.openxmlformats.org/wordprocessingml/2006/main" xmlns:w14="http://schemas.microsoft.com/office/word/2010/wordml" xmlns:wpg="http://schemas.microsoft.com/office/word/2010/wordprocessingGroup" xmlns:wpi="http://schemas.microsoft.com/office/word/2010/wordprocessingInk" xmlns:wne="http://schemas.microsoft.com/office/word/2006/wordml" xmlns:wps="http://schemas.microsoft.com/office/word/2010/wordprocessingShape" mc:Ignorable="w14 wp14">
+  <w:abstractNum w:abstractNumId="0">
+    <w:nsid w:val="15D82CD2"/>
+    <w:multiLevelType w:val="multilevel"/>
+    <w:tmpl w:val="0409001F"/>
+    <w:lvl w:ilvl="0">
+      <w:start w:val="1"/>
+      <w:numFmt w:val="decimal"/>
+      <w:lvlText w:val="%1."/>
+      <w:lvlJc w:val="left"/>
+      <w:pPr>
+        <w:ind w:left="360" w:hanging="360"/>
+      </w:pPr>
+    </w:lvl>
+    <w:lvl w:ilvl="1">
+      <w:start w:val="1"/>
+      <w:numFmt w:val="decimal"/>
+      <w:lvlText w:val="%1.%2."/>
+      <w:lvlJc w:val="left"/>
+      <w:pPr>
+        <w:ind w:left="792" w:hanging="432"/>
+      </w:pPr>
+    </w:lvl>
+    <w:lvl w:ilvl="2">
+      <w:start w:val="1"/>
+      <w:numFmt w:val="decimal"/>
+      <w:lvlText w:val="%1.%2.%3."/>
+      <w:lvlJc w:val="left"/>
+      <w:pPr>
+        <w:ind w:left="1224" w:hanging="504"/>
+      </w:pPr>
+    </w:lvl>
+    <w:lvl w:ilvl="3">
+      <w:start w:val="1"/>
+      <w:numFmt w:val="decimal"/>
+      <w:lvlText w:val="%1.%2.%3.%4."/>
+      <w:lvlJc w:val="left"/>
+      <w:pPr>
+        <w:ind w:left="1728" w:hanging="648"/>
+      </w:pPr>
+    </w:lvl>
+    <w:lvl w:ilvl="4">
+      <w:start w:val="1"/>
+      <w:numFmt w:val="decimal"/>
+      <w:lvlText w:val="%1.%2.%3.%4.%5."/>
+      <w:lvlJc w:val="left"/>
+      <w:pPr>
+        <w:ind w:left="2232" w:hanging="792"/>
+      </w:pPr>
+    </w:lvl>
+    <w:lvl w:ilvl="5">
+      <w:start w:val="1"/>
+      <w:numFmt w:val="decimal"/>
+      <w:lvlText w:val="%1.%2.%3.%4.%5.%6."/>
+      <w:lvlJc w:val="left"/>
+      <w:pPr>
+        <w:ind w:left="2736" w:hanging="936"/>
+      </w:pPr>
+    </w:lvl>
+    <w:lvl w:ilvl="6">
+      <w:start w:val="1"/>
+      <w:numFmt w:val="decimal"/>
+      <w:lvlText w:val="%1.%2.%3.%4.%5.%6.%7."/>
+      <w:lvlJc w:val="left"/>
+      <w:pPr>
+        <w:ind w:left="3240" w:hanging="1080"/>
+      </w:pPr>
+    </w:lvl>
+    <w:lvl w:ilvl="7">
+      <w:start w:val="1"/>
+      <w:numFmt w:val="decimal"/>
+      <w:lvlText w:val="%1.%2.%3.%4.%5.%6.%7.%8."/>
+      <w:lvlJc w:val="left"/>
+      <w:pPr>
+        <w:ind w:left="3744" w:hanging="1224"/>
+      </w:pPr>
+    </w:lvl>
+    <w:lvl w:ilvl="8">
+      <w:start w:val="1"/>
+      <w:numFmt w:val="decimal"/>
+      <w:lvlText w:val="%1.%2.%3.%4.%5.%6.%7.%8.%9."/>
+      <w:lvlJc w:val="left"/>
+      <w:pPr>
+        <w:ind w:left="4320" w:hanging="1440"/>
+      </w:pPr>
+    </w:lvl>
+  </w:abstractNum>
+  <w:abstractNum w:abstractNumId="1">
+    <w:nsid w:val="17472B15"/>
+    <w:multiLevelType w:val="multilevel"/>
+    <w:tmpl w:val="0409001F"/>
+    <w:lvl w:ilvl="0">
+      <w:start w:val="1"/>
+      <w:numFmt w:val="decimal"/>
+      <w:lvlText w:val="%1."/>
+      <w:lvlJc w:val="left"/>
+      <w:pPr>
+        <w:ind w:left="360" w:hanging="360"/>
+      </w:pPr>
+    </w:lvl>
+    <w:lvl w:ilvl="1">
+      <w:start w:val="1"/>
+      <w:numFmt w:val="decimal"/>
+      <w:lvlText w:val="%1.%2."/>
+      <w:lvlJc w:val="left"/>
+      <w:pPr>
+        <w:ind w:left="792" w:hanging="432"/>
+      </w:pPr>
+    </w:lvl>
+    <w:lvl w:ilvl="2">
+      <w:start w:val="1"/>
+      <w:numFmt w:val="decimal"/>
+      <w:lvlText w:val="%1.%2.%3."/>
+      <w:lvlJc w:val="left"/>
+      <w:pPr>
+        <w:ind w:left="1224" w:hanging="504"/>
+      </w:pPr>
+    </w:lvl>
+    <w:lvl w:ilvl="3">
+      <w:start w:val="1"/>
+      <w:numFmt w:val="decimal"/>
+      <w:lvlText w:val="%1.%2.%3.%4."/>
+      <w:lvlJc w:val="left"/>
+      <w:pPr>
+        <w:ind w:left="1728" w:hanging="648"/>
+      </w:pPr>
+    </w:lvl>
+    <w:lvl w:ilvl="4">
+      <w:start w:val="1"/>
+      <w:numFmt w:val="decimal"/>
+      <w:lvlText w:val="%1.%2.%3.%4.%5."/>
+      <w:lvlJc w:val="left"/>
+      <w:pPr>
+        <w:ind w:left="2232" w:hanging="792"/>
+      </w:pPr>
+    </w:lvl>
+    <w:lvl w:ilvl="5">
+      <w:start w:val="1"/>
+      <w:numFmt w:val="decimal"/>
+      <w:lvlText w:val="%1.%2.%3.%4.%5.%6."/>
+      <w:lvlJc w:val="left"/>
+      <w:pPr>
+        <w:ind w:left="2736" w:hanging="936"/>
+      </w:pPr>
+    </w:lvl>
+    <w:lvl w:ilvl="6">
+      <w:start w:val="1"/>
+      <w:numFmt w:val="decimal"/>
+      <w:lvlText w:val="%1.%2.%3.%4.%5.%6.%7."/>
+      <w:lvlJc w:val="left"/>
+      <w:pPr>
+        <w:ind w:left="3240" w:hanging="1080"/>
+      </w:pPr>
+    </w:lvl>
+    <w:lvl w:ilvl="7">
+      <w:start w:val="1"/>
+      <w:numFmt w:val="decimal"/>
+      <w:lvlText w:val="%1.%2.%3.%4.%5.%6.%7.%8."/>
+      <w:lvlJc w:val="left"/>
+      <w:pPr>
+        <w:ind w:left="3744" w:hanging="1224"/>
+      </w:pPr>
+    </w:lvl>
+    <w:lvl w:ilvl="8">
+      <w:start w:val="1"/>
+      <w:numFmt w:val="decimal"/>
+      <w:lvlText w:val="%1.%2.%3.%4.%5.%6.%7.%8.%9."/>
+      <w:lvlJc w:val="left"/>
+      <w:pPr>
+        <w:ind w:left="4320" w:hanging="1440"/>
+      </w:pPr>
+    </w:lvl>
+  </w:abstractNum>
+  <w:abstractNum w:abstractNumId="2">
+    <w:nsid w:val="18191FEE"/>
+    <w:multiLevelType w:val="hybridMultilevel"/>
+    <w:tmpl w:val="0A9EB426"/>
+    <w:lvl w:ilvl="0" w:tplc="04090001">
+      <w:start w:val="1"/>
+      <w:numFmt w:val="bullet"/>
+      <w:lvlText w:val=""/>
+      <w:lvlJc w:val="left"/>
+      <w:pPr>
+        <w:ind w:left="2160" w:hanging="360"/>
+      </w:pPr>
+      <w:rPr>
+        <w:rFonts w:ascii="Symbol" w:hAnsi="Symbol" w:hint="default"/>
+      </w:rPr>
+    </w:lvl>
+    <w:lvl w:ilvl="1" w:tplc="04090003" w:tentative="1">
+      <w:start w:val="1"/>
+      <w:numFmt w:val="bullet"/>
+      <w:lvlText w:val="o"/>
+      <w:lvlJc w:val="left"/>
+      <w:pPr>
+        <w:ind w:left="2880" w:hanging="360"/>
+      </w:pPr>
+      <w:rPr>
+        <w:rFonts w:ascii="Courier New" w:hAnsi="Courier New" w:hint="default"/>
+      </w:rPr>
+    </w:lvl>
+    <w:lvl w:ilvl="2" w:tplc="04090005" w:tentative="1">
+      <w:start w:val="1"/>
+      <w:numFmt w:val="bullet"/>
+      <w:lvlText w:val=""/>
+      <w:lvlJc w:val="left"/>
+      <w:pPr>
+        <w:ind w:left="3600" w:hanging="360"/>
+      </w:pPr>
+      <w:rPr>
+        <w:rFonts w:ascii="Wingdings" w:hAnsi="Wingdings" w:hint="default"/>
+      </w:rPr>
+    </w:lvl>
+    <w:lvl w:ilvl="3" w:tplc="04090001" w:tentative="1">
+      <w:start w:val="1"/>
+      <w:numFmt w:val="bullet"/>
+      <w:lvlText w:val=""/>
+      <w:lvlJc w:val="left"/>
+      <w:pPr>
+        <w:ind w:left="4320" w:hanging="360"/>
+      </w:pPr>
+      <w:rPr>
+        <w:rFonts w:ascii="Symbol" w:hAnsi="Symbol" w:hint="default"/>
+      </w:rPr>
+    </w:lvl>
+    <w:lvl w:ilvl="4" w:tplc="04090003" w:tentative="1">
+      <w:start w:val="1"/>
+      <w:numFmt w:val="bullet"/>
+      <w:lvlText w:val="o"/>
+      <w:lvlJc w:val="left"/>
+      <w:pPr>
+        <w:ind w:left="5040" w:hanging="360"/>
+      </w:pPr>
+      <w:rPr>
+        <w:rFonts w:ascii="Courier New" w:hAnsi="Courier New" w:hint="default"/>
+      </w:rPr>
+    </w:lvl>
+    <w:lvl w:ilvl="5" w:tplc="04090005" w:tentative="1">
+      <w:start w:val="1"/>
+      <w:numFmt w:val="bullet"/>
+      <w:lvlText w:val=""/>
+      <w:lvlJc w:val="left"/>
+      <w:pPr>
+        <w:ind w:left="5760" w:hanging="360"/>
+      </w:pPr>
+      <w:rPr>
+        <w:rFonts w:ascii="Wingdings" w:hAnsi="Wingdings" w:hint="default"/>
+      </w:rPr>
+    </w:lvl>
+    <w:lvl w:ilvl="6" w:tplc="04090001" w:tentative="1">
+      <w:start w:val="1"/>
+      <w:numFmt w:val="bullet"/>
+      <w:lvlText w:val=""/>
+      <w:lvlJc w:val="left"/>
+      <w:pPr>
+        <w:ind w:left="6480" w:hanging="360"/>
+      </w:pPr>
+      <w:rPr>
+        <w:rFonts w:ascii="Symbol" w:hAnsi="Symbol" w:hint="default"/>
+      </w:rPr>
+    </w:lvl>
+    <w:lvl w:ilvl="7" w:tplc="04090003" w:tentative="1">
+      <w:start w:val="1"/>
+      <w:numFmt w:val="bullet"/>
+      <w:lvlText w:val="o"/>
+      <w:lvlJc w:val="left"/>
+      <w:pPr>
+        <w:ind w:left="7200" w:hanging="360"/>
+      </w:pPr>
+      <w:rPr>
+        <w:rFonts w:ascii="Courier New" w:hAnsi="Courier New" w:hint="default"/>
+      </w:rPr>
+    </w:lvl>
+    <w:lvl w:ilvl="8" w:tplc="04090005" w:tentative="1">
+      <w:start w:val="1"/>
+      <w:numFmt w:val="bullet"/>
+      <w:lvlText w:val=""/>
+      <w:lvlJc w:val="left"/>
+      <w:pPr>
+        <w:ind w:left="7920" w:hanging="360"/>
+      </w:pPr>
+      <w:rPr>
+        <w:rFonts w:ascii="Wingdings" w:hAnsi="Wingdings" w:hint="default"/>
+      </w:rPr>
+    </w:lvl>
+  </w:abstractNum>
+  <w:abstractNum w:abstractNumId="3">
+    <w:nsid w:val="1F2045AA"/>
+    <w:multiLevelType w:val="multilevel"/>
+    <w:tmpl w:val="0409001F"/>
+    <w:lvl w:ilvl="0">
+      <w:start w:val="1"/>
+      <w:numFmt w:val="decimal"/>
+      <w:lvlText w:val="%1."/>
+      <w:lvlJc w:val="left"/>
+      <w:pPr>
+        <w:ind w:left="360" w:hanging="360"/>
+      </w:pPr>
+    </w:lvl>
+    <w:lvl w:ilvl="1">
+      <w:start w:val="1"/>
+      <w:numFmt w:val="decimal"/>
+      <w:lvlText w:val="%1.%2."/>
+      <w:lvlJc w:val="left"/>
+      <w:pPr>
+        <w:ind w:left="792" w:hanging="432"/>
+      </w:pPr>
+    </w:lvl>
+    <w:lvl w:ilvl="2">
+      <w:start w:val="1"/>
+      <w:numFmt w:val="decimal"/>
+      <w:lvlText w:val="%1.%2.%3."/>
+      <w:lvlJc w:val="left"/>
+      <w:pPr>
+        <w:ind w:left="1224" w:hanging="504"/>
+      </w:pPr>
+    </w:lvl>
+    <w:lvl w:ilvl="3">
+      <w:start w:val="1"/>
+      <w:numFmt w:val="decimal"/>
+      <w:lvlText w:val="%1.%2.%3.%4."/>
+      <w:lvlJc w:val="left"/>
+      <w:pPr>
+        <w:ind w:left="1728" w:hanging="648"/>
+      </w:pPr>
+    </w:lvl>
+    <w:lvl w:ilvl="4">
+      <w:start w:val="1"/>
+      <w:numFmt w:val="decimal"/>
+      <w:lvlText w:val="%1.%2.%3.%4.%5."/>
+      <w:lvlJc w:val="left"/>
+      <w:pPr>
+        <w:ind w:left="2232" w:hanging="792"/>
+      </w:pPr>
+    </w:lvl>
+    <w:lvl w:ilvl="5">
+      <w:start w:val="1"/>
+      <w:numFmt w:val="decimal"/>
+      <w:lvlText w:val="%1.%2.%3.%4.%5.%6."/>
+      <w:lvlJc w:val="left"/>
+      <w:pPr>
+        <w:ind w:left="2736" w:hanging="936"/>
+      </w:pPr>
+    </w:lvl>
+    <w:lvl w:ilvl="6">
+      <w:start w:val="1"/>
+      <w:numFmt w:val="decimal"/>
+      <w:lvlText w:val="%1.%2.%3.%4.%5.%6.%7."/>
+      <w:lvlJc w:val="left"/>
+      <w:pPr>
+        <w:ind w:left="3240" w:hanging="1080"/>
+      </w:pPr>
+    </w:lvl>
+    <w:lvl w:ilvl="7">
+      <w:start w:val="1"/>
+      <w:numFmt w:val="decimal"/>
+      <w:lvlText w:val="%1.%2.%3.%4.%5.%6.%7.%8."/>
+      <w:lvlJc w:val="left"/>
+      <w:pPr>
+        <w:ind w:left="3744" w:hanging="1224"/>
+      </w:pPr>
+    </w:lvl>
+    <w:lvl w:ilvl="8">
+      <w:start w:val="1"/>
+      <w:numFmt w:val="decimal"/>
+      <w:lvlText w:val="%1.%2.%3.%4.%5.%6.%7.%8.%9."/>
+      <w:lvlJc w:val="left"/>
+      <w:pPr>
+        <w:ind w:left="4320" w:hanging="1440"/>
+      </w:pPr>
+    </w:lvl>
+  </w:abstractNum>
+  <w:abstractNum w:abstractNumId="4">
+    <w:nsid w:val="3E7E26D1"/>
+    <w:multiLevelType w:val="multilevel"/>
+    <w:tmpl w:val="0409001F"/>
+    <w:lvl w:ilvl="0">
+      <w:start w:val="1"/>
+      <w:numFmt w:val="decimal"/>
+      <w:lvlText w:val="%1."/>
+      <w:lvlJc w:val="left"/>
+      <w:pPr>
+        <w:ind w:left="360" w:hanging="360"/>
+      </w:pPr>
+    </w:lvl>
+    <w:lvl w:ilvl="1">
+      <w:start w:val="1"/>
+      <w:numFmt w:val="decimal"/>
+      <w:lvlText w:val="%1.%2."/>
+      <w:lvlJc w:val="left"/>
+      <w:pPr>
+        <w:ind w:left="792" w:hanging="432"/>
+      </w:pPr>
+    </w:lvl>
+    <w:lvl w:ilvl="2">
+      <w:start w:val="1"/>
+      <w:numFmt w:val="decimal"/>
+      <w:lvlText w:val="%1.%2.%3."/>
+      <w:lvlJc w:val="left"/>
+      <w:pPr>
+        <w:ind w:left="1224" w:hanging="504"/>
+      </w:pPr>
+    </w:lvl>
+    <w:lvl w:ilvl="3">
+      <w:start w:val="1"/>
+      <w:numFmt w:val="decimal"/>
+      <w:lvlText w:val="%1.%2.%3.%4."/>
+      <w:lvlJc w:val="left"/>
+      <w:pPr>
+        <w:ind w:left="1728" w:hanging="648"/>
+      </w:pPr>
+    </w:lvl>
+    <w:lvl w:ilvl="4">
+      <w:start w:val="1"/>
+      <w:numFmt w:val="decimal"/>
+      <w:lvlText w:val="%1.%2.%3.%4.%5."/>
+      <w:lvlJc w:val="left"/>
+      <w:pPr>
+        <w:ind w:left="2232" w:hanging="792"/>
+      </w:pPr>
+    </w:lvl>
+    <w:lvl w:ilvl="5">
+      <w:start w:val="1"/>
+      <w:numFmt w:val="decimal"/>
+      <w:lvlText w:val="%1.%2.%3.%4.%5.%6."/>
+      <w:lvlJc w:val="left"/>
+      <w:pPr>
+        <w:ind w:left="2736" w:hanging="936"/>
+      </w:pPr>
+    </w:lvl>
+    <w:lvl w:ilvl="6">
+      <w:start w:val="1"/>
+      <w:numFmt w:val="decimal"/>
+      <w:lvlText w:val="%1.%2.%3.%4.%5.%6.%7."/>
+      <w:lvlJc w:val="left"/>
+      <w:pPr>
+        <w:ind w:left="3240" w:hanging="1080"/>
+      </w:pPr>
+    </w:lvl>
+    <w:lvl w:ilvl="7">
+      <w:start w:val="1"/>
+      <w:numFmt w:val="decimal"/>
+      <w:lvlText w:val="%1.%2.%3.%4.%5.%6.%7.%8."/>
+      <w:lvlJc w:val="left"/>
+      <w:pPr>
+        <w:ind w:left="3744" w:hanging="1224"/>
+      </w:pPr>
+    </w:lvl>
+    <w:lvl w:ilvl="8">
+      <w:start w:val="1"/>
+      <w:numFmt w:val="decimal"/>
+      <w:lvlText w:val="%1.%2.%3.%4.%5.%6.%7.%8.%9."/>
+      <w:lvlJc w:val="left"/>
+      <w:pPr>
+        <w:ind w:left="4320" w:hanging="1440"/>
+      </w:pPr>
+    </w:lvl>
+  </w:abstractNum>
+  <w:abstractNum w:abstractNumId="5">
+    <w:nsid w:val="58EC1DA2"/>
+    <w:multiLevelType w:val="multilevel"/>
+    <w:tmpl w:val="0409001F"/>
+    <w:lvl w:ilvl="0">
+      <w:start w:val="1"/>
+      <w:numFmt w:val="decimal"/>
+      <w:lvlText w:val="%1."/>
+      <w:lvlJc w:val="left"/>
+      <w:pPr>
+        <w:ind w:left="360" w:hanging="360"/>
+      </w:pPr>
+    </w:lvl>
+    <w:lvl w:ilvl="1">
+      <w:start w:val="1"/>
+      <w:numFmt w:val="decimal"/>
+      <w:lvlText w:val="%1.%2."/>
+      <w:lvlJc w:val="left"/>
+      <w:pPr>
+        <w:ind w:left="792" w:hanging="432"/>
+      </w:pPr>
+    </w:lvl>
+    <w:lvl w:ilvl="2">
+      <w:start w:val="1"/>
+      <w:numFmt w:val="decimal"/>
+      <w:lvlText w:val="%1.%2.%3."/>
+      <w:lvlJc w:val="left"/>
+      <w:pPr>
+        <w:ind w:left="1224" w:hanging="504"/>
+      </w:pPr>
+    </w:lvl>
+    <w:lvl w:ilvl="3">
+      <w:start w:val="1"/>
+      <w:numFmt w:val="decimal"/>
+      <w:lvlText w:val="%1.%2.%3.%4."/>
+      <w:lvlJc w:val="left"/>
+      <w:pPr>
+        <w:ind w:left="1728" w:hanging="648"/>
+      </w:pPr>
+    </w:lvl>
+    <w:lvl w:ilvl="4">
+      <w:start w:val="1"/>
+      <w:numFmt w:val="decimal"/>
+      <w:lvlText w:val="%1.%2.%3.%4.%5."/>
+      <w:lvlJc w:val="left"/>
+      <w:pPr>
+        <w:ind w:left="2232" w:hanging="792"/>
+      </w:pPr>
+    </w:lvl>
+    <w:lvl w:ilvl="5">
+      <w:start w:val="1"/>
+      <w:numFmt w:val="decimal"/>
+      <w:lvlText w:val="%1.%2.%3.%4.%5.%6."/>
+      <w:lvlJc w:val="left"/>
+      <w:pPr>
+        <w:ind w:left="2736" w:hanging="936"/>
+      </w:pPr>
+    </w:lvl>
+    <w:lvl w:ilvl="6">
+      <w:start w:val="1"/>
+      <w:numFmt w:val="decimal"/>
+      <w:lvlText w:val="%1.%2.%3.%4.%5.%6.%7."/>
+      <w:lvlJc w:val="left"/>
+      <w:pPr>
+        <w:ind w:left="3240" w:hanging="1080"/>
+      </w:pPr>
+    </w:lvl>
+    <w:lvl w:ilvl="7">
+      <w:start w:val="1"/>
+      <w:numFmt w:val="decimal"/>
+      <w:lvlText w:val="%1.%2.%3.%4.%5.%6.%7.%8."/>
+      <w:lvlJc w:val="left"/>
+      <w:pPr>
+        <w:ind w:left="3744" w:hanging="1224"/>
+      </w:pPr>
+    </w:lvl>
+    <w:lvl w:ilvl="8">
+      <w:start w:val="1"/>
+      <w:numFmt w:val="decimal"/>
+      <w:lvlText w:val="%1.%2.%3.%4.%5.%6.%7.%8.%9."/>
+      <w:lvlJc w:val="left"/>
+      <w:pPr>
+        <w:ind w:left="4320" w:hanging="1440"/>
+      </w:pPr>
+    </w:lvl>
+  </w:abstractNum>
+  <w:abstractNum w:abstractNumId="6">
+    <w:nsid w:val="5ACE6AF2"/>
+    <w:multiLevelType w:val="hybridMultilevel"/>
+    <w:tmpl w:val="8D00D04A"/>
+    <w:lvl w:ilvl="0" w:tplc="0409000F">
+      <w:start w:val="1"/>
+      <w:numFmt w:val="decimal"/>
+      <w:lvlText w:val="%1."/>
+      <w:lvlJc w:val="left"/>
+      <w:pPr>
+        <w:ind w:left="720" w:hanging="360"/>
+      </w:pPr>
+    </w:lvl>
+    <w:lvl w:ilvl="1" w:tplc="44668226">
+      <w:start w:val="1"/>
+      <w:numFmt w:val="lowerLetter"/>
+      <w:lvlText w:val="%2."/>
+      <w:lvlJc w:val="left"/>
+      <w:pPr>
+        <w:ind w:left="1440" w:hanging="360"/>
+      </w:pPr>
+      <w:rPr>
+        <w:b w:val="0"/>
+      </w:rPr>
+    </w:lvl>
+    <w:lvl w:ilvl="2" w:tplc="0409001B" w:tentative="1">
+      <w:start w:val="1"/>
+      <w:numFmt w:val="lowerRoman"/>
+      <w:lvlText w:val="%3."/>
+      <w:lvlJc w:val="right"/>
+      <w:pPr>
+        <w:ind w:left="2160" w:hanging="180"/>
+      </w:pPr>
+    </w:lvl>
+    <w:lvl w:ilvl="3" w:tplc="0409000F" w:tentative="1">
+      <w:start w:val="1"/>
+      <w:numFmt w:val="decimal"/>
+      <w:lvlText w:val="%4."/>
+      <w:lvlJc w:val="left"/>
+      <w:pPr>
+        <w:ind w:left="2880" w:hanging="360"/>
+      </w:pPr>
+    </w:lvl>
+    <w:lvl w:ilvl="4" w:tplc="04090019" w:tentative="1">
+      <w:start w:val="1"/>
+      <w:numFmt w:val="lowerLetter"/>
+      <w:lvlText w:val="%5."/>
+      <w:lvlJc w:val="left"/>
+      <w:pPr>
+        <w:ind w:left="3600" w:hanging="360"/>
+      </w:pPr>
+    </w:lvl>
+    <w:lvl w:ilvl="5" w:tplc="0409001B" w:tentative="1">
+      <w:start w:val="1"/>
+      <w:numFmt w:val="lowerRoman"/>
+      <w:lvlText w:val="%6."/>
+      <w:lvlJc w:val="right"/>
+      <w:pPr>
+        <w:ind w:left="4320" w:hanging="180"/>
+      </w:pPr>
+    </w:lvl>
+    <w:lvl w:ilvl="6" w:tplc="0409000F" w:tentative="1">
+      <w:start w:val="1"/>
+      <w:numFmt w:val="decimal"/>
+      <w:lvlText w:val="%7."/>
+      <w:lvlJc w:val="left"/>
+      <w:pPr>
+        <w:ind w:left="5040" w:hanging="360"/>
+      </w:pPr>
+    </w:lvl>
+    <w:lvl w:ilvl="7" w:tplc="04090019" w:tentative="1">
+      <w:start w:val="1"/>
+      <w:numFmt w:val="lowerLetter"/>
+      <w:lvlText w:val="%8."/>
+      <w:lvlJc w:val="left"/>
+      <w:pPr>
+        <w:ind w:left="5760" w:hanging="360"/>
+      </w:pPr>
+    </w:lvl>
+    <w:lvl w:ilvl="8" w:tplc="0409001B" w:tentative="1">
+      <w:start w:val="1"/>
+      <w:numFmt w:val="lowerRoman"/>
+      <w:lvlText w:val="%9."/>
+      <w:lvlJc w:val="right"/>
+      <w:pPr>
+        <w:ind w:left="6480" w:hanging="180"/>
+      </w:pPr>
+    </w:lvl>
+  </w:abstractNum>
+  <w:abstractNum w:abstractNumId="7">
+    <w:nsid w:val="69116BFB"/>
+    <w:multiLevelType w:val="hybridMultilevel"/>
+    <w:tmpl w:val="8F148DE8"/>
+    <w:lvl w:ilvl="0" w:tplc="04090001">
+      <w:start w:val="1"/>
+      <w:numFmt w:val="bullet"/>
+      <w:lvlText w:val=""/>
+      <w:lvlJc w:val="left"/>
+      <w:pPr>
+        <w:ind w:left="2160" w:hanging="360"/>
+      </w:pPr>
+      <w:rPr>
+        <w:rFonts w:ascii="Symbol" w:hAnsi="Symbol" w:hint="default"/>
+      </w:rPr>
+    </w:lvl>
+    <w:lvl w:ilvl="1" w:tplc="04090003" w:tentative="1">
+      <w:start w:val="1"/>
+      <w:numFmt w:val="bullet"/>
+      <w:lvlText w:val="o"/>
+      <w:lvlJc w:val="left"/>
+      <w:pPr>
+        <w:ind w:left="2880" w:hanging="360"/>
+      </w:pPr>
+      <w:rPr>
+        <w:rFonts w:ascii="Courier New" w:hAnsi="Courier New" w:hint="default"/>
+      </w:rPr>
+    </w:lvl>
+    <w:lvl w:ilvl="2" w:tplc="04090005" w:tentative="1">
+      <w:start w:val="1"/>
+      <w:numFmt w:val="bullet"/>
+      <w:lvlText w:val=""/>
+      <w:lvlJc w:val="left"/>
+      <w:pPr>
+        <w:ind w:left="3600" w:hanging="360"/>
+      </w:pPr>
+      <w:rPr>
+        <w:rFonts w:ascii="Wingdings" w:hAnsi="Wingdings" w:hint="default"/>
+      </w:rPr>
+    </w:lvl>
+    <w:lvl w:ilvl="3" w:tplc="04090001" w:tentative="1">
+      <w:start w:val="1"/>
+      <w:numFmt w:val="bullet"/>
+      <w:lvlText w:val=""/>
+      <w:lvlJc w:val="left"/>
+      <w:pPr>
+        <w:ind w:left="4320" w:hanging="360"/>
+      </w:pPr>
+      <w:rPr>
+        <w:rFonts w:ascii="Symbol" w:hAnsi="Symbol" w:hint="default"/>
+      </w:rPr>
+    </w:lvl>
+    <w:lvl w:ilvl="4" w:tplc="04090003" w:tentative="1">
+      <w:start w:val="1"/>
+      <w:numFmt w:val="bullet"/>
+      <w:lvlText w:val="o"/>
+      <w:lvlJc w:val="left"/>
+      <w:pPr>
+        <w:ind w:left="5040" w:hanging="360"/>
+      </w:pPr>
+      <w:rPr>
+        <w:rFonts w:ascii="Courier New" w:hAnsi="Courier New" w:hint="default"/>
+      </w:rPr>
+    </w:lvl>
+    <w:lvl w:ilvl="5" w:tplc="04090005" w:tentative="1">
+      <w:start w:val="1"/>
+      <w:numFmt w:val="bullet"/>
+      <w:lvlText w:val=""/>
+      <w:lvlJc w:val="left"/>
+      <w:pPr>
+        <w:ind w:left="5760" w:hanging="360"/>
+      </w:pPr>
+      <w:rPr>
+        <w:rFonts w:ascii="Wingdings" w:hAnsi="Wingdings" w:hint="default"/>
+      </w:rPr>
+    </w:lvl>
+    <w:lvl w:ilvl="6" w:tplc="04090001" w:tentative="1">
+      <w:start w:val="1"/>
+      <w:numFmt w:val="bullet"/>
+      <w:lvlText w:val=""/>
+      <w:lvlJc w:val="left"/>
+      <w:pPr>
+        <w:ind w:left="6480" w:hanging="360"/>
+      </w:pPr>
+      <w:rPr>
+        <w:rFonts w:ascii="Symbol" w:hAnsi="Symbol" w:hint="default"/>
+      </w:rPr>
+    </w:lvl>
+    <w:lvl w:ilvl="7" w:tplc="04090003" w:tentative="1">
+      <w:start w:val="1"/>
+      <w:numFmt w:val="bullet"/>
+      <w:lvlText w:val="o"/>
+      <w:lvlJc w:val="left"/>
+      <w:pPr>
+        <w:ind w:left="7200" w:hanging="360"/>
+      </w:pPr>
+      <w:rPr>
+        <w:rFonts w:ascii="Courier New" w:hAnsi="Courier New" w:hint="default"/>
+      </w:rPr>
+    </w:lvl>
+    <w:lvl w:ilvl="8" w:tplc="04090005" w:tentative="1">
+      <w:start w:val="1"/>
+      <w:numFmt w:val="bullet"/>
+      <w:lvlText w:val=""/>
+      <w:lvlJc w:val="left"/>
+      <w:pPr>
+        <w:ind w:left="7920" w:hanging="360"/>
+      </w:pPr>
+      <w:rPr>
+        <w:rFonts w:ascii="Wingdings" w:hAnsi="Wingdings" w:hint="default"/>
+      </w:rPr>
+    </w:lvl>
+  </w:abstractNum>
+  <w:num w:numId="1">
+    <w:abstractNumId w:val="6"/>
+  </w:num>
+  <w:num w:numId="2">
+    <w:abstractNumId w:val="5"/>
+  </w:num>
+  <w:num w:numId="3">
+    <w:abstractNumId w:val="3"/>
+  </w:num>
+  <w:num w:numId="4">
+    <w:abstractNumId w:val="0"/>
+  </w:num>
+  <w:num w:numId="5">
+    <w:abstractNumId w:val="1"/>
+  </w:num>
+  <w:num w:numId="6">
+    <w:abstractNumId w:val="7"/>
+  </w:num>
+  <w:num w:numId="7">
+    <w:abstractNumId w:val="4"/>
+  </w:num>
+  <w:num w:numId="8">
+    <w:abstractNumId w:val="2"/>
+  </w:num>
+</w:numbering>
 </file>
 
 <file path=word/styles.xml><?xml version="1.0" encoding="utf-8"?>
@@ -404,6 +2490,40 @@
       <w:sz w:val="18"/>
       <w:szCs w:val="18"/>
     </w:rPr>
+  </w:style>
+  <w:style w:type="paragraph" w:styleId="ListParagraph">
+    <w:name w:val="List Paragraph"/>
+    <w:basedOn w:val="Normal"/>
+    <w:uiPriority w:val="34"/>
+    <w:qFormat/>
+    <w:rsid w:val="006F4914"/>
+    <w:pPr>
+      <w:ind w:left="720"/>
+      <w:contextualSpacing/>
+    </w:pPr>
+  </w:style>
+  <w:style w:type="table" w:styleId="TableGrid">
+    <w:name w:val="Table Grid"/>
+    <w:basedOn w:val="TableNormal"/>
+    <w:uiPriority w:val="59"/>
+    <w:rsid w:val="00AB795D"/>
+    <w:tblPr>
+      <w:tblInd w:w="0" w:type="dxa"/>
+      <w:tblBorders>
+        <w:top w:val="single" w:sz="4" w:space="0" w:color="auto"/>
+        <w:left w:val="single" w:sz="4" w:space="0" w:color="auto"/>
+        <w:bottom w:val="single" w:sz="4" w:space="0" w:color="auto"/>
+        <w:right w:val="single" w:sz="4" w:space="0" w:color="auto"/>
+        <w:insideH w:val="single" w:sz="4" w:space="0" w:color="auto"/>
+        <w:insideV w:val="single" w:sz="4" w:space="0" w:color="auto"/>
+      </w:tblBorders>
+      <w:tblCellMar>
+        <w:top w:w="0" w:type="dxa"/>
+        <w:left w:w="108" w:type="dxa"/>
+        <w:bottom w:w="0" w:type="dxa"/>
+        <w:right w:w="108" w:type="dxa"/>
+      </w:tblCellMar>
+    </w:tblPr>
   </w:style>
 </w:styles>
 </file>
@@ -674,6 +2794,40 @@
       <w:sz w:val="18"/>
       <w:szCs w:val="18"/>
     </w:rPr>
+  </w:style>
+  <w:style w:type="paragraph" w:styleId="ListParagraph">
+    <w:name w:val="List Paragraph"/>
+    <w:basedOn w:val="Normal"/>
+    <w:uiPriority w:val="34"/>
+    <w:qFormat/>
+    <w:rsid w:val="006F4914"/>
+    <w:pPr>
+      <w:ind w:left="720"/>
+      <w:contextualSpacing/>
+    </w:pPr>
+  </w:style>
+  <w:style w:type="table" w:styleId="TableGrid">
+    <w:name w:val="Table Grid"/>
+    <w:basedOn w:val="TableNormal"/>
+    <w:uiPriority w:val="59"/>
+    <w:rsid w:val="00AB795D"/>
+    <w:tblPr>
+      <w:tblInd w:w="0" w:type="dxa"/>
+      <w:tblBorders>
+        <w:top w:val="single" w:sz="4" w:space="0" w:color="auto"/>
+        <w:left w:val="single" w:sz="4" w:space="0" w:color="auto"/>
+        <w:bottom w:val="single" w:sz="4" w:space="0" w:color="auto"/>
+        <w:right w:val="single" w:sz="4" w:space="0" w:color="auto"/>
+        <w:insideH w:val="single" w:sz="4" w:space="0" w:color="auto"/>
+        <w:insideV w:val="single" w:sz="4" w:space="0" w:color="auto"/>
+      </w:tblBorders>
+      <w:tblCellMar>
+        <w:top w:w="0" w:type="dxa"/>
+        <w:left w:w="108" w:type="dxa"/>
+        <w:bottom w:w="0" w:type="dxa"/>
+        <w:right w:w="108" w:type="dxa"/>
+      </w:tblCellMar>
+    </w:tblPr>
   </w:style>
 </w:styles>
 </file>

</xml_diff>